<commit_message>
Update Documentação, insert diagramas em jpeg e slides
</commit_message>
<xml_diff>
--- a/v2. DOCUMENTAÇÃO DE SOFTWARE.docx
+++ b/v2. DOCUMENTAÇÃO DE SOFTWARE.docx
@@ -168,7 +168,6 @@
           <w:szCs w:val="24"/>
         </w:rPr>
       </w:pPr>
-      <w:proofErr w:type="spellStart"/>
       <w:r>
         <w:rPr>
           <w:rFonts w:ascii="Arial" w:hAnsi="Arial" w:cs="Arial"/>
@@ -179,7 +178,6 @@
         </w:rPr>
         <w:t>SeeKnow</w:t>
       </w:r>
-      <w:proofErr w:type="spellEnd"/>
     </w:p>
     <w:p>
       <w:pPr>
@@ -249,7 +247,6 @@
           <w:szCs w:val="24"/>
         </w:rPr>
       </w:pPr>
-      <w:proofErr w:type="spellStart"/>
       <w:r>
         <w:rPr>
           <w:rFonts w:ascii="Arial" w:hAnsi="Arial" w:cs="Arial"/>
@@ -258,18 +255,7 @@
           <w:sz w:val="24"/>
           <w:szCs w:val="24"/>
         </w:rPr>
-        <w:t>Endrew</w:t>
-      </w:r>
-      <w:proofErr w:type="spellEnd"/>
-      <w:r>
-        <w:rPr>
-          <w:rFonts w:ascii="Arial" w:hAnsi="Arial" w:cs="Arial"/>
-          <w:b/>
-          <w:bCs/>
-          <w:sz w:val="24"/>
-          <w:szCs w:val="24"/>
-        </w:rPr>
-        <w:t xml:space="preserve"> Gabriel Camargo</w:t>
+        <w:t>Endrew Gabriel Camargo</w:t>
       </w:r>
     </w:p>
     <w:p>
@@ -404,20 +390,8 @@
           <w:sz w:val="24"/>
           <w:szCs w:val="24"/>
         </w:rPr>
-        <w:t xml:space="preserve">Wesley Gustavo </w:t>
-      </w:r>
-      <w:proofErr w:type="spellStart"/>
-      <w:r>
-        <w:rPr>
-          <w:rFonts w:ascii="Arial" w:hAnsi="Arial" w:cs="Arial"/>
-          <w:b/>
-          <w:bCs/>
-          <w:sz w:val="24"/>
-          <w:szCs w:val="24"/>
-        </w:rPr>
-        <w:t>Kilian</w:t>
-      </w:r>
-      <w:proofErr w:type="spellEnd"/>
+        <w:t>Wesley Gustavo Kilian</w:t>
+      </w:r>
     </w:p>
     <w:p>
       <w:pPr>
@@ -441,29 +415,7 @@
           <w:sz w:val="24"/>
           <w:szCs w:val="24"/>
         </w:rPr>
-        <w:t xml:space="preserve">Wiliam Fonseca </w:t>
-      </w:r>
-      <w:proofErr w:type="spellStart"/>
-      <w:r>
-        <w:rPr>
-          <w:rFonts w:ascii="Arial" w:hAnsi="Arial" w:cs="Arial"/>
-          <w:b/>
-          <w:bCs/>
-          <w:sz w:val="24"/>
-          <w:szCs w:val="24"/>
-        </w:rPr>
-        <w:t>Geralde</w:t>
-      </w:r>
-      <w:proofErr w:type="spellEnd"/>
-      <w:r>
-        <w:rPr>
-          <w:rFonts w:ascii="Arial" w:hAnsi="Arial" w:cs="Arial"/>
-          <w:b/>
-          <w:bCs/>
-          <w:sz w:val="24"/>
-          <w:szCs w:val="24"/>
-        </w:rPr>
-        <w:t xml:space="preserve"> </w:t>
+        <w:t xml:space="preserve">Wiliam Fonseca Geralde </w:t>
       </w:r>
     </w:p>
     <w:p>
@@ -1422,7 +1374,6 @@
           <w:szCs w:val="24"/>
         </w:rPr>
       </w:pPr>
-      <w:proofErr w:type="spellStart"/>
       <w:r>
         <w:rPr>
           <w:rFonts w:ascii="Arial" w:hAnsi="Arial" w:cs="Arial"/>
@@ -1443,7 +1394,6 @@
         </w:rPr>
         <w:t>eeKnow</w:t>
       </w:r>
-      <w:proofErr w:type="spellEnd"/>
     </w:p>
     <w:p>
       <w:pPr>
@@ -1928,17 +1878,7 @@
           <w:sz w:val="24"/>
           <w:szCs w:val="24"/>
         </w:rPr>
-        <w:t>DESENVOLVIMENTO DE SOFTWARE EM MULTIPLATAFORMA TRABALHO DE CONCLUSÃO DO 1 SEMESTRE</w:t>
-      </w:r>
-      <w:r>
-        <w:rPr>
-          <w:rFonts w:ascii="Arial" w:hAnsi="Arial" w:cs="Arial"/>
-          <w:b/>
-          <w:bCs/>
-          <w:sz w:val="24"/>
-          <w:szCs w:val="24"/>
-        </w:rPr>
-        <w:t>.</w:t>
+        <w:t>DESENVOLVIMENTO DE SOFTWARE EM MULTIPLATAFORMA</w:t>
       </w:r>
     </w:p>
     <w:p>
@@ -1956,6 +1896,26 @@
           <w:szCs w:val="24"/>
         </w:rPr>
       </w:pPr>
+      <w:r>
+        <w:rPr>
+          <w:rFonts w:ascii="Arial" w:hAnsi="Arial" w:cs="Arial"/>
+          <w:b/>
+          <w:bCs/>
+          <w:sz w:val="24"/>
+          <w:szCs w:val="24"/>
+        </w:rPr>
+        <w:t>TRABALHO DE CONCLUSÃO DO 1 SEMESTRE</w:t>
+      </w:r>
+      <w:r>
+        <w:rPr>
+          <w:rFonts w:ascii="Arial" w:hAnsi="Arial" w:cs="Arial"/>
+          <w:b/>
+          <w:bCs/>
+          <w:sz w:val="24"/>
+          <w:szCs w:val="24"/>
+        </w:rPr>
+        <w:t>.</w:t>
+      </w:r>
     </w:p>
     <w:p>
       <w:pPr>
@@ -2496,7 +2456,6 @@
         </w:rPr>
         <w:t xml:space="preserve">Jeane </w:t>
       </w:r>
-      <w:proofErr w:type="spellStart"/>
       <w:r>
         <w:rPr>
           <w:rFonts w:ascii="Arial" w:hAnsi="Arial" w:cs="Arial"/>
@@ -2505,7 +2464,6 @@
         </w:rPr>
         <w:t>Menegeli</w:t>
       </w:r>
-      <w:proofErr w:type="spellEnd"/>
       <w:r>
         <w:rPr>
           <w:rFonts w:ascii="Arial" w:hAnsi="Arial" w:cs="Arial"/>
@@ -2678,7 +2636,6 @@
         </w:rPr>
         <w:t xml:space="preserve"> _______ </w:t>
       </w:r>
-      <w:proofErr w:type="spellStart"/>
       <w:r>
         <w:rPr>
           <w:rFonts w:ascii="Arial" w:hAnsi="Arial" w:cs="Arial"/>
@@ -2687,7 +2644,6 @@
         </w:rPr>
         <w:t>de</w:t>
       </w:r>
-      <w:proofErr w:type="spellEnd"/>
       <w:r>
         <w:rPr>
           <w:rFonts w:ascii="Arial" w:hAnsi="Arial" w:cs="Arial"/>
@@ -2707,6 +2663,13 @@
     </w:p>
     <w:sdt>
       <w:sdtPr>
+        <w:rPr>
+          <w:rFonts w:asciiTheme="minorHAnsi" w:eastAsiaTheme="minorHAnsi" w:hAnsiTheme="minorHAnsi" w:cstheme="minorBidi"/>
+          <w:color w:val="auto"/>
+          <w:sz w:val="22"/>
+          <w:szCs w:val="22"/>
+          <w:lang w:eastAsia="en-US"/>
+        </w:rPr>
         <w:id w:val="-980220855"/>
         <w:docPartObj>
           <w:docPartGallery w:val="Table of Contents"/>
@@ -2715,13 +2678,8 @@
       </w:sdtPr>
       <w:sdtEndPr>
         <w:rPr>
-          <w:rFonts w:asciiTheme="minorHAnsi" w:eastAsiaTheme="minorHAnsi" w:hAnsiTheme="minorHAnsi" w:cstheme="minorBidi"/>
           <w:b/>
           <w:bCs/>
-          <w:color w:val="auto"/>
-          <w:sz w:val="22"/>
-          <w:szCs w:val="22"/>
-          <w:lang w:eastAsia="en-US"/>
         </w:rPr>
       </w:sdtEndPr>
       <w:sdtContent>
@@ -5518,25 +5476,7 @@
           <w:sz w:val="24"/>
           <w:szCs w:val="24"/>
         </w:rPr>
-        <w:t xml:space="preserve">lmejamos um futuro </w:t>
-      </w:r>
-      <w:proofErr w:type="gramStart"/>
-      <w:r>
-        <w:rPr>
-          <w:rFonts w:ascii="Arial" w:hAnsi="Arial" w:cs="Arial"/>
-          <w:sz w:val="24"/>
-          <w:szCs w:val="24"/>
-        </w:rPr>
-        <w:t>onde</w:t>
-      </w:r>
-      <w:proofErr w:type="gramEnd"/>
-      <w:r>
-        <w:rPr>
-          <w:rFonts w:ascii="Arial" w:hAnsi="Arial" w:cs="Arial"/>
-          <w:sz w:val="24"/>
-          <w:szCs w:val="24"/>
-        </w:rPr>
-        <w:t xml:space="preserve"> a educação seja reconhecida como uma ferramenta fundamental para a construção de uma sociedade mais ju</w:t>
+        <w:t>lmejamos um futuro onde a educação seja reconhecida como uma ferramenta fundamental para a construção de uma sociedade mais ju</w:t>
       </w:r>
       <w:r>
         <w:rPr>
@@ -6431,43 +6371,7 @@
                 <w:sz w:val="24"/>
                 <w:szCs w:val="24"/>
               </w:rPr>
-              <w:t xml:space="preserve"> e Definição do </w:t>
-            </w:r>
-            <w:proofErr w:type="spellStart"/>
-            <w:r>
-              <w:rPr>
-                <w:rFonts w:ascii="Arial" w:hAnsi="Arial" w:cs="Arial"/>
-                <w:sz w:val="24"/>
-                <w:szCs w:val="24"/>
-              </w:rPr>
-              <w:t>Product</w:t>
-            </w:r>
-            <w:proofErr w:type="spellEnd"/>
-            <w:r>
-              <w:rPr>
-                <w:rFonts w:ascii="Arial" w:hAnsi="Arial" w:cs="Arial"/>
-                <w:sz w:val="24"/>
-                <w:szCs w:val="24"/>
-              </w:rPr>
-              <w:t xml:space="preserve"> </w:t>
-            </w:r>
-            <w:proofErr w:type="spellStart"/>
-            <w:r>
-              <w:rPr>
-                <w:rFonts w:ascii="Arial" w:hAnsi="Arial" w:cs="Arial"/>
-                <w:sz w:val="24"/>
-                <w:szCs w:val="24"/>
-              </w:rPr>
-              <w:t>Owner</w:t>
-            </w:r>
-            <w:proofErr w:type="spellEnd"/>
-            <w:r>
-              <w:rPr>
-                <w:rFonts w:ascii="Arial" w:hAnsi="Arial" w:cs="Arial"/>
-                <w:sz w:val="24"/>
-                <w:szCs w:val="24"/>
-              </w:rPr>
-              <w:t xml:space="preserve"> (PO)</w:t>
+              <w:t xml:space="preserve"> e Definição do Product Owner (PO)</w:t>
             </w:r>
           </w:p>
         </w:tc>
@@ -6671,43 +6575,7 @@
                 <w:sz w:val="24"/>
                 <w:szCs w:val="24"/>
               </w:rPr>
-              <w:t xml:space="preserve">Desenvolvimento de um projeto em </w:t>
-            </w:r>
-            <w:proofErr w:type="spellStart"/>
-            <w:r>
-              <w:rPr>
-                <w:rFonts w:ascii="Arial" w:hAnsi="Arial" w:cs="Arial"/>
-                <w:sz w:val="24"/>
-                <w:szCs w:val="24"/>
-              </w:rPr>
-              <w:t>html</w:t>
-            </w:r>
-            <w:proofErr w:type="spellEnd"/>
-            <w:r>
-              <w:rPr>
-                <w:rFonts w:ascii="Arial" w:hAnsi="Arial" w:cs="Arial"/>
-                <w:sz w:val="24"/>
-                <w:szCs w:val="24"/>
-              </w:rPr>
-              <w:t xml:space="preserve"> e </w:t>
-            </w:r>
-            <w:proofErr w:type="spellStart"/>
-            <w:r>
-              <w:rPr>
-                <w:rFonts w:ascii="Arial" w:hAnsi="Arial" w:cs="Arial"/>
-                <w:sz w:val="24"/>
-                <w:szCs w:val="24"/>
-              </w:rPr>
-              <w:t>css</w:t>
-            </w:r>
-            <w:proofErr w:type="spellEnd"/>
-            <w:r>
-              <w:rPr>
-                <w:rFonts w:ascii="Arial" w:hAnsi="Arial" w:cs="Arial"/>
-                <w:sz w:val="24"/>
-                <w:szCs w:val="24"/>
-              </w:rPr>
-              <w:t xml:space="preserve"> utilizando conceitos de Design Digital</w:t>
+              <w:t>Desenvolvimento de um projeto em html e css utilizando conceitos de Design Digital</w:t>
             </w:r>
           </w:p>
         </w:tc>
@@ -7845,7 +7713,6 @@
           <w:szCs w:val="24"/>
         </w:rPr>
       </w:pPr>
-      <w:proofErr w:type="spellStart"/>
       <w:r>
         <w:rPr>
           <w:rFonts w:ascii="Arial" w:hAnsi="Arial" w:cs="Arial"/>
@@ -7854,7 +7721,6 @@
         </w:rPr>
         <w:t>SeekLearn</w:t>
       </w:r>
-      <w:proofErr w:type="spellEnd"/>
     </w:p>
     <w:p>
       <w:pPr>
@@ -7871,7 +7737,6 @@
           <w:szCs w:val="24"/>
         </w:rPr>
       </w:pPr>
-      <w:proofErr w:type="spellStart"/>
       <w:r>
         <w:rPr>
           <w:rFonts w:ascii="Arial" w:hAnsi="Arial" w:cs="Arial"/>
@@ -7880,7 +7745,6 @@
         </w:rPr>
         <w:t>Seeknow</w:t>
       </w:r>
-      <w:proofErr w:type="spellEnd"/>
     </w:p>
     <w:p>
       <w:pPr>
@@ -7915,25 +7779,7 @@
           <w:sz w:val="24"/>
           <w:szCs w:val="24"/>
         </w:rPr>
-        <w:t xml:space="preserve"> </w:t>
-      </w:r>
-      <w:proofErr w:type="spellStart"/>
-      <w:r>
-        <w:rPr>
-          <w:rFonts w:ascii="Arial" w:hAnsi="Arial" w:cs="Arial"/>
-          <w:sz w:val="24"/>
-          <w:szCs w:val="24"/>
-        </w:rPr>
-        <w:t>Seeknow</w:t>
-      </w:r>
-      <w:proofErr w:type="spellEnd"/>
-      <w:r>
-        <w:rPr>
-          <w:rFonts w:ascii="Arial" w:hAnsi="Arial" w:cs="Arial"/>
-          <w:sz w:val="24"/>
-          <w:szCs w:val="24"/>
-        </w:rPr>
-        <w:t xml:space="preserve">, que foi </w:t>
+        <w:t xml:space="preserve"> Seeknow, que foi </w:t>
       </w:r>
       <w:r>
         <w:rPr>
@@ -8566,6 +8412,7 @@
           <w:tab w:val="left" w:pos="0"/>
         </w:tabs>
         <w:spacing w:line="360" w:lineRule="auto"/>
+        <w:jc w:val="both"/>
         <w:rPr>
           <w:rFonts w:ascii="Arial" w:hAnsi="Arial" w:cs="Arial"/>
           <w:sz w:val="24"/>
@@ -8586,7 +8433,23 @@
           <w:sz w:val="24"/>
           <w:szCs w:val="24"/>
         </w:rPr>
-        <w:t>Diagrama de caso de uso: diagrama usado para apresentar as funcionalidades propostas para o projeto, descreve as funções em que cada personagem/usuário pode obter ao usar o sistema</w:t>
+        <w:t xml:space="preserve">Diagrama de caso de uso: diagrama usado para apresentar as funcionalidades propostas para o projeto, descreve as funções em que cada </w:t>
+      </w:r>
+      <w:r>
+        <w:rPr>
+          <w:rFonts w:ascii="Arial" w:hAnsi="Arial" w:cs="Arial"/>
+          <w:sz w:val="24"/>
+          <w:szCs w:val="24"/>
+        </w:rPr>
+        <w:t>ator</w:t>
+      </w:r>
+      <w:r>
+        <w:rPr>
+          <w:rFonts w:ascii="Arial" w:hAnsi="Arial" w:cs="Arial"/>
+          <w:sz w:val="24"/>
+          <w:szCs w:val="24"/>
+        </w:rPr>
+        <w:t xml:space="preserve"> pode obter ao usar o sistema</w:t>
       </w:r>
     </w:p>
     <w:p>
@@ -8595,6 +8458,7 @@
           <w:tab w:val="left" w:pos="0"/>
         </w:tabs>
         <w:spacing w:line="360" w:lineRule="auto"/>
+        <w:jc w:val="both"/>
         <w:rPr>
           <w:rFonts w:ascii="Arial" w:hAnsi="Arial" w:cs="Arial"/>
           <w:sz w:val="24"/>
@@ -8615,7 +8479,31 @@
           <w:sz w:val="24"/>
           <w:szCs w:val="24"/>
         </w:rPr>
-        <w:t>Nosso diagrama: criamos através de 3 “personagens” com funcionalidades distintas, sendo eles:</w:t>
+        <w:t>C</w:t>
+      </w:r>
+      <w:r>
+        <w:rPr>
+          <w:rFonts w:ascii="Arial" w:hAnsi="Arial" w:cs="Arial"/>
+          <w:sz w:val="24"/>
+          <w:szCs w:val="24"/>
+        </w:rPr>
+        <w:t>riamos 3</w:t>
+      </w:r>
+      <w:r>
+        <w:rPr>
+          <w:rFonts w:ascii="Arial" w:hAnsi="Arial" w:cs="Arial"/>
+          <w:sz w:val="24"/>
+          <w:szCs w:val="24"/>
+        </w:rPr>
+        <w:t xml:space="preserve"> atores</w:t>
+      </w:r>
+      <w:r>
+        <w:rPr>
+          <w:rFonts w:ascii="Arial" w:hAnsi="Arial" w:cs="Arial"/>
+          <w:sz w:val="24"/>
+          <w:szCs w:val="24"/>
+        </w:rPr>
+        <w:t xml:space="preserve"> com funcionalidades distintas, sendo eles:</w:t>
       </w:r>
     </w:p>
     <w:p>
@@ -8662,7 +8550,6 @@
           <w:sz w:val="24"/>
           <w:szCs w:val="24"/>
         </w:rPr>
-        <w:lastRenderedPageBreak/>
         <w:t xml:space="preserve">ver atividade / ver processo de conclusão </w:t>
       </w:r>
     </w:p>
@@ -8689,6 +8576,7 @@
           <w:sz w:val="24"/>
           <w:szCs w:val="24"/>
         </w:rPr>
+        <w:lastRenderedPageBreak/>
         <w:t>dar sugestão de atividade</w:t>
       </w:r>
     </w:p>
@@ -8798,23 +8686,13 @@
           <w:szCs w:val="24"/>
         </w:rPr>
       </w:pPr>
-      <w:proofErr w:type="spellStart"/>
-      <w:r>
-        <w:rPr>
-          <w:rFonts w:ascii="Arial" w:hAnsi="Arial" w:cs="Arial"/>
-          <w:sz w:val="24"/>
-          <w:szCs w:val="24"/>
-        </w:rPr>
-        <w:t>favoritar</w:t>
-      </w:r>
-      <w:proofErr w:type="spellEnd"/>
-      <w:r>
-        <w:rPr>
-          <w:rFonts w:ascii="Arial" w:hAnsi="Arial" w:cs="Arial"/>
-          <w:sz w:val="24"/>
-          <w:szCs w:val="24"/>
-        </w:rPr>
-        <w:t xml:space="preserve"> atividades</w:t>
+      <w:r>
+        <w:rPr>
+          <w:rFonts w:ascii="Arial" w:hAnsi="Arial" w:cs="Arial"/>
+          <w:sz w:val="24"/>
+          <w:szCs w:val="24"/>
+        </w:rPr>
+        <w:t>favoritar atividades</w:t>
       </w:r>
     </w:p>
     <w:p>
@@ -9267,43 +9145,7 @@
           <w:sz w:val="24"/>
           <w:szCs w:val="24"/>
         </w:rPr>
-        <w:t xml:space="preserve"> criado através do sistema da </w:t>
-      </w:r>
-      <w:proofErr w:type="spellStart"/>
-      <w:r>
-        <w:rPr>
-          <w:rFonts w:ascii="Arial" w:hAnsi="Arial" w:cs="Arial"/>
-          <w:sz w:val="24"/>
-          <w:szCs w:val="24"/>
-        </w:rPr>
-        <w:t>SeeKnow</w:t>
-      </w:r>
-      <w:proofErr w:type="spellEnd"/>
-      <w:r>
-        <w:rPr>
-          <w:rFonts w:ascii="Arial" w:hAnsi="Arial" w:cs="Arial"/>
-          <w:sz w:val="24"/>
-          <w:szCs w:val="24"/>
-        </w:rPr>
-        <w:t xml:space="preserve"> e um único sistema externo, pois graças a implementação de um banco de dados e um sistema de aprovação embutidos no próprio site da </w:t>
-      </w:r>
-      <w:proofErr w:type="spellStart"/>
-      <w:r>
-        <w:rPr>
-          <w:rFonts w:ascii="Arial" w:hAnsi="Arial" w:cs="Arial"/>
-          <w:sz w:val="24"/>
-          <w:szCs w:val="24"/>
-        </w:rPr>
-        <w:t>SeeKnow</w:t>
-      </w:r>
-      <w:proofErr w:type="spellEnd"/>
-      <w:r>
-        <w:rPr>
-          <w:rFonts w:ascii="Arial" w:hAnsi="Arial" w:cs="Arial"/>
-          <w:sz w:val="24"/>
-          <w:szCs w:val="24"/>
-        </w:rPr>
-        <w:t xml:space="preserve">, criaremos um sistema </w:t>
+        <w:t xml:space="preserve"> criado através do sistema da SeeKnow e um único sistema externo, pois graças a implementação de um banco de dados e um sistema de aprovação embutidos no próprio site da SeeKnow, criaremos um sistema </w:t>
       </w:r>
       <w:r>
         <w:rPr>
@@ -9340,7 +9182,6 @@
           <w:sz w:val="24"/>
           <w:szCs w:val="24"/>
         </w:rPr>
-        <w:lastRenderedPageBreak/>
         <w:t>São eles:</w:t>
       </w:r>
     </w:p>
@@ -9367,18 +9208,9 @@
           <w:sz w:val="24"/>
           <w:szCs w:val="24"/>
         </w:rPr>
-        <w:t xml:space="preserve">Sistema </w:t>
-      </w:r>
-      <w:proofErr w:type="spellStart"/>
-      <w:r>
-        <w:rPr>
-          <w:rFonts w:ascii="Arial" w:hAnsi="Arial" w:cs="Arial"/>
-          <w:sz w:val="24"/>
-          <w:szCs w:val="24"/>
-        </w:rPr>
-        <w:t>SeeKnow</w:t>
-      </w:r>
-      <w:proofErr w:type="spellEnd"/>
+        <w:lastRenderedPageBreak/>
+        <w:t>Sistema SeeKnow</w:t>
+      </w:r>
     </w:p>
     <w:p>
       <w:pPr>
@@ -10372,6 +10204,7 @@
           <w:sz w:val="24"/>
           <w:szCs w:val="24"/>
         </w:rPr>
+        <w:lastRenderedPageBreak/>
         <w:t>[RF00</w:t>
       </w:r>
       <w:r>
@@ -10969,7 +10802,6 @@
               </w:rPr>
               <w:t xml:space="preserve"> </w:t>
             </w:r>
-            <w:proofErr w:type="spellStart"/>
             <w:r>
               <w:rPr>
                 <w:rFonts w:ascii="Arial" w:hAnsi="Arial" w:cs="Arial"/>
@@ -10978,40 +10810,7 @@
                 <w:szCs w:val="24"/>
                 <w:lang w:eastAsia="pt-BR"/>
               </w:rPr>
-              <w:t>Fornecer</w:t>
-            </w:r>
-            <w:proofErr w:type="spellEnd"/>
-            <w:r>
-              <w:rPr>
-                <w:rFonts w:ascii="Arial" w:hAnsi="Arial" w:cs="Arial"/>
-                <w:bCs/>
-                <w:sz w:val="24"/>
-                <w:szCs w:val="24"/>
-                <w:lang w:eastAsia="pt-BR"/>
-              </w:rPr>
-              <w:t xml:space="preserve"> um sistema de categorias ou </w:t>
-            </w:r>
-            <w:proofErr w:type="spellStart"/>
-            <w:r>
-              <w:rPr>
-                <w:rFonts w:ascii="Arial" w:hAnsi="Arial" w:cs="Arial"/>
-                <w:bCs/>
-                <w:sz w:val="24"/>
-                <w:szCs w:val="24"/>
-                <w:lang w:eastAsia="pt-BR"/>
-              </w:rPr>
-              <w:t>tags</w:t>
-            </w:r>
-            <w:proofErr w:type="spellEnd"/>
-            <w:r>
-              <w:rPr>
-                <w:rFonts w:ascii="Arial" w:hAnsi="Arial" w:cs="Arial"/>
-                <w:bCs/>
-                <w:sz w:val="24"/>
-                <w:szCs w:val="24"/>
-                <w:lang w:eastAsia="pt-BR"/>
-              </w:rPr>
-              <w:t xml:space="preserve"> para classificar o conteúdo e ajudar os usuários a encontrar informações específicas.</w:t>
+              <w:t>Fornecer um sistema de categorias ou tags para classificar o conteúdo e ajudar os usuários a encontrar informações específicas.</w:t>
             </w:r>
           </w:p>
           <w:p>
@@ -11552,7 +11351,6 @@
           <w:sz w:val="24"/>
           <w:szCs w:val="24"/>
         </w:rPr>
-        <w:lastRenderedPageBreak/>
         <w:t>[RF00</w:t>
       </w:r>
       <w:r>
@@ -11630,6 +11428,7 @@
                 <w:sz w:val="24"/>
                 <w:szCs w:val="24"/>
               </w:rPr>
+              <w:lastRenderedPageBreak/>
               <w:t>Descrição</w:t>
             </w:r>
           </w:p>
@@ -12908,7 +12707,6 @@
                 <w:szCs w:val="24"/>
                 <w:lang w:eastAsia="pt-BR"/>
               </w:rPr>
-              <w:lastRenderedPageBreak/>
               <w:t xml:space="preserve">3. </w:t>
             </w:r>
             <w:r>
@@ -12941,6 +12739,7 @@
                 <w:szCs w:val="24"/>
                 <w:lang w:eastAsia="pt-BR"/>
               </w:rPr>
+              <w:lastRenderedPageBreak/>
               <w:t xml:space="preserve">4. </w:t>
             </w:r>
             <w:r>
@@ -12992,6 +12791,7 @@
                 <w:sz w:val="24"/>
                 <w:szCs w:val="24"/>
               </w:rPr>
+              <w:lastRenderedPageBreak/>
               <w:t>Dependência</w:t>
             </w:r>
           </w:p>
@@ -13932,7 +13732,6 @@
                 <w:szCs w:val="24"/>
                 <w:lang w:eastAsia="pt-BR"/>
               </w:rPr>
-              <w:lastRenderedPageBreak/>
               <w:t xml:space="preserve">3. </w:t>
             </w:r>
             <w:r>
@@ -13965,6 +13764,7 @@
                 <w:szCs w:val="24"/>
                 <w:lang w:eastAsia="pt-BR"/>
               </w:rPr>
+              <w:lastRenderedPageBreak/>
               <w:t xml:space="preserve">4. </w:t>
             </w:r>
             <w:r>
@@ -14016,6 +13816,7 @@
                 <w:sz w:val="24"/>
                 <w:szCs w:val="24"/>
               </w:rPr>
+              <w:lastRenderedPageBreak/>
               <w:t>Dependência</w:t>
             </w:r>
           </w:p>
@@ -14953,18 +14754,8 @@
           <w:sz w:val="24"/>
           <w:szCs w:val="24"/>
         </w:rPr>
-        <w:t>https://brasil.un.org/</w:t>
-      </w:r>
-      <w:proofErr w:type="spellStart"/>
-      <w:r>
-        <w:rPr>
-          <w:rFonts w:ascii="Arial" w:hAnsi="Arial" w:cs="Arial"/>
-          <w:sz w:val="24"/>
-          <w:szCs w:val="24"/>
-        </w:rPr>
-        <w:t>pt-br</w:t>
-      </w:r>
-      <w:proofErr w:type="spellEnd"/>
+        <w:t>https://brasil.un.org/pt-br</w:t>
+      </w:r>
       <w:r>
         <w:rPr>
           <w:rFonts w:ascii="Arial" w:hAnsi="Arial" w:cs="Arial"/>

</xml_diff>